<commit_message>
working on window buttons
</commit_message>
<xml_diff>
--- a/Demo_Wpf_TheSimpleGame/Developer Notes/The Simple Game (Notes).docx
+++ b/Demo_Wpf_TheSimpleGame/Developer Notes/The Simple Game (Notes).docx
@@ -196,7 +196,6 @@
       <w:r>
         <w:br/>
       </w:r>
-      <w:bookmarkStart w:id="0" w:name="_GoBack"/>
       <w:r>
         <w:rPr>
           <w:noProof/>
@@ -226,6 +225,118 @@
                     <a:xfrm>
                       <a:off x="0" y="0"/>
                       <a:ext cx="3646211" cy="3443313"/>
+                    </a:xfrm>
+                    <a:prstGeom prst="rect">
+                      <a:avLst/>
+                    </a:prstGeom>
+                    <a:ln w="3175">
+                      <a:solidFill>
+                        <a:schemeClr val="tx1"/>
+                      </a:solidFill>
+                    </a:ln>
+                  </pic:spPr>
+                </pic:pic>
+              </a:graphicData>
+            </a:graphic>
+          </wp:inline>
+        </w:drawing>
+      </w:r>
+    </w:p>
+    <w:p>
+      <w:proofErr w:type="spellStart"/>
+      <w:r>
+        <w:t>GameViewModel.cs</w:t>
+      </w:r>
+      <w:proofErr w:type="spellEnd"/>
+      <w:r>
+        <w:br/>
+      </w:r>
+      <w:r>
+        <w:rPr>
+          <w:noProof/>
+        </w:rPr>
+        <w:drawing>
+          <wp:inline distT="0" distB="0" distL="0" distR="0" wp14:anchorId="51314669" wp14:editId="28016BBA">
+            <wp:extent cx="3635930" cy="2019184"/>
+            <wp:effectExtent l="19050" t="19050" r="22225" b="19685"/>
+            <wp:docPr id="7" name="Picture 7"/>
+            <wp:cNvGraphicFramePr>
+              <a:graphicFrameLocks xmlns:a="http://schemas.openxmlformats.org/drawingml/2006/main" noChangeAspect="1"/>
+            </wp:cNvGraphicFramePr>
+            <a:graphic xmlns:a="http://schemas.openxmlformats.org/drawingml/2006/main">
+              <a:graphicData uri="http://schemas.openxmlformats.org/drawingml/2006/picture">
+                <pic:pic xmlns:pic="http://schemas.openxmlformats.org/drawingml/2006/picture">
+                  <pic:nvPicPr>
+                    <pic:cNvPr id="1" name=""/>
+                    <pic:cNvPicPr/>
+                  </pic:nvPicPr>
+                  <pic:blipFill>
+                    <a:blip r:embed="rId8"/>
+                    <a:stretch>
+                      <a:fillRect/>
+                    </a:stretch>
+                  </pic:blipFill>
+                  <pic:spPr>
+                    <a:xfrm>
+                      <a:off x="0" y="0"/>
+                      <a:ext cx="3664806" cy="2035220"/>
+                    </a:xfrm>
+                    <a:prstGeom prst="rect">
+                      <a:avLst/>
+                    </a:prstGeom>
+                    <a:ln w="3175">
+                      <a:solidFill>
+                        <a:schemeClr val="tx1"/>
+                      </a:solidFill>
+                    </a:ln>
+                  </pic:spPr>
+                </pic:pic>
+              </a:graphicData>
+            </a:graphic>
+          </wp:inline>
+        </w:drawing>
+      </w:r>
+    </w:p>
+    <w:p>
+      <w:proofErr w:type="spellStart"/>
+      <w:r>
+        <w:lastRenderedPageBreak/>
+        <w:t>GameView.cs</w:t>
+      </w:r>
+      <w:proofErr w:type="spellEnd"/>
+      <w:r>
+        <w:br/>
+      </w:r>
+      <w:bookmarkStart w:id="0" w:name="_GoBack"/>
+      <w:r>
+        <w:rPr>
+          <w:noProof/>
+        </w:rPr>
+        <w:drawing>
+          <wp:inline distT="0" distB="0" distL="0" distR="0" wp14:anchorId="20E0881F" wp14:editId="33BC11B9">
+            <wp:extent cx="3677229" cy="2416521"/>
+            <wp:effectExtent l="19050" t="19050" r="19050" b="22225"/>
+            <wp:docPr id="8" name="Picture 8"/>
+            <wp:cNvGraphicFramePr>
+              <a:graphicFrameLocks xmlns:a="http://schemas.openxmlformats.org/drawingml/2006/main" noChangeAspect="1"/>
+            </wp:cNvGraphicFramePr>
+            <a:graphic xmlns:a="http://schemas.openxmlformats.org/drawingml/2006/main">
+              <a:graphicData uri="http://schemas.openxmlformats.org/drawingml/2006/picture">
+                <pic:pic xmlns:pic="http://schemas.openxmlformats.org/drawingml/2006/picture">
+                  <pic:nvPicPr>
+                    <pic:cNvPr id="1" name=""/>
+                    <pic:cNvPicPr/>
+                  </pic:nvPicPr>
+                  <pic:blipFill>
+                    <a:blip r:embed="rId9"/>
+                    <a:stretch>
+                      <a:fillRect/>
+                    </a:stretch>
+                  </pic:blipFill>
+                  <pic:spPr>
+                    <a:xfrm>
+                      <a:off x="0" y="0"/>
+                      <a:ext cx="3700780" cy="2431998"/>
                     </a:xfrm>
                     <a:prstGeom prst="rect">
                       <a:avLst/>

</xml_diff>

<commit_message>
updated notes with new n-tier configuration
</commit_message>
<xml_diff>
--- a/Demo_Wpf_TheSimpleGame/Developer Notes/The Simple Game (Notes).docx
+++ b/Demo_Wpf_TheSimpleGame/Developer Notes/The Simple Game (Notes).docx
@@ -20,13 +20,72 @@
       <w:r>
         <w:t xml:space="preserve"> – N-tier and Modified MVVM</w:t>
       </w:r>
-    </w:p>
-    <w:p>
-      <w:proofErr w:type="spellStart"/>
-      <w:r>
+      <w:r>
+        <w:t xml:space="preserve"> Using a Static Data Service</w:t>
+      </w:r>
+    </w:p>
+    <w:p/>
+    <w:p>
+      <w:pPr>
+        <w:pStyle w:val="ListParagraph"/>
+        <w:numPr>
+          <w:ilvl w:val="0"/>
+          <w:numId w:val="2"/>
+        </w:numPr>
+        <w:rPr>
+          <w:b/>
+        </w:rPr>
+      </w:pPr>
+      <w:proofErr w:type="spellStart"/>
+      <w:r>
+        <w:rPr>
+          <w:b/>
+        </w:rPr>
         <w:t>App.xaml</w:t>
       </w:r>
       <w:proofErr w:type="spellEnd"/>
+      <w:r>
+        <w:rPr>
+          <w:b/>
+        </w:rPr>
+        <w:t xml:space="preserve"> </w:t>
+      </w:r>
+    </w:p>
+    <w:p>
+      <w:pPr>
+        <w:pStyle w:val="ListParagraph"/>
+        <w:numPr>
+          <w:ilvl w:val="0"/>
+          <w:numId w:val="3"/>
+        </w:numPr>
+      </w:pPr>
+      <w:r>
+        <w:t xml:space="preserve">calls </w:t>
+      </w:r>
+      <w:proofErr w:type="spellStart"/>
+      <w:r>
+        <w:rPr>
+          <w:b/>
+        </w:rPr>
+        <w:t>Application_Startup</w:t>
+      </w:r>
+      <w:proofErr w:type="spellEnd"/>
+      <w:r>
+        <w:t xml:space="preserve"> in </w:t>
+      </w:r>
+      <w:proofErr w:type="spellStart"/>
+      <w:r>
+        <w:rPr>
+          <w:b/>
+        </w:rPr>
+        <w:t>App.xaml.cs</w:t>
+      </w:r>
+      <w:proofErr w:type="spellEnd"/>
+      <w:r>
+        <w:t>.</w:t>
+      </w:r>
+      <w:bookmarkStart w:id="0" w:name="_GoBack"/>
+      <w:bookmarkEnd w:id="0"/>
       <w:r>
         <w:br/>
       </w:r>
@@ -50,7 +109,7 @@
                     <pic:cNvPicPr/>
                   </pic:nvPicPr>
                   <pic:blipFill>
-                    <a:blip r:embed="rId4"/>
+                    <a:blip r:embed="rId5"/>
                     <a:stretch>
                       <a:fillRect/>
                     </a:stretch>
@@ -77,12 +136,151 @@
       </w:r>
     </w:p>
     <w:p>
-      <w:proofErr w:type="spellStart"/>
-      <w:r>
+      <w:pPr>
+        <w:pStyle w:val="ListParagraph"/>
+        <w:numPr>
+          <w:ilvl w:val="0"/>
+          <w:numId w:val="2"/>
+        </w:numPr>
+        <w:rPr>
+          <w:b/>
+        </w:rPr>
+      </w:pPr>
+      <w:proofErr w:type="spellStart"/>
+      <w:r>
+        <w:rPr>
+          <w:b/>
+        </w:rPr>
         <w:t>App.xaml.cs</w:t>
       </w:r>
       <w:proofErr w:type="spellEnd"/>
       <w:r>
+        <w:rPr>
+          <w:b/>
+        </w:rPr>
+        <w:t xml:space="preserve"> </w:t>
+      </w:r>
+    </w:p>
+    <w:p>
+      <w:pPr>
+        <w:pStyle w:val="ListParagraph"/>
+        <w:numPr>
+          <w:ilvl w:val="0"/>
+          <w:numId w:val="3"/>
+        </w:numPr>
+      </w:pPr>
+      <w:r>
+        <w:t xml:space="preserve">Instantiates </w:t>
+      </w:r>
+      <w:r>
+        <w:t xml:space="preserve">a </w:t>
+      </w:r>
+      <w:proofErr w:type="spellStart"/>
+      <w:r>
+        <w:rPr>
+          <w:b/>
+          <w:i/>
+        </w:rPr>
+        <w:t>GameViewModel</w:t>
+      </w:r>
+      <w:proofErr w:type="spellEnd"/>
+      <w:r>
+        <w:t xml:space="preserve"> object</w:t>
+      </w:r>
+      <w:r>
+        <w:t>.</w:t>
+      </w:r>
+    </w:p>
+    <w:p>
+      <w:pPr>
+        <w:pStyle w:val="ListParagraph"/>
+        <w:numPr>
+          <w:ilvl w:val="0"/>
+          <w:numId w:val="3"/>
+        </w:numPr>
+      </w:pPr>
+      <w:r>
+        <w:t xml:space="preserve">Instantiates </w:t>
+      </w:r>
+      <w:r>
+        <w:t>a</w:t>
+      </w:r>
+      <w:r>
+        <w:t xml:space="preserve"> </w:t>
+      </w:r>
+      <w:proofErr w:type="spellStart"/>
+      <w:r>
+        <w:rPr>
+          <w:b/>
+          <w:i/>
+        </w:rPr>
+        <w:t>GameV</w:t>
+      </w:r>
+      <w:r>
+        <w:rPr>
+          <w:b/>
+          <w:i/>
+        </w:rPr>
+        <w:t>iew</w:t>
+      </w:r>
+      <w:proofErr w:type="spellEnd"/>
+      <w:r>
+        <w:t xml:space="preserve"> </w:t>
+      </w:r>
+      <w:r>
+        <w:t xml:space="preserve">object </w:t>
+      </w:r>
+      <w:r>
+        <w:t>with the view model as an argument</w:t>
+      </w:r>
+      <w:r>
+        <w:t>.</w:t>
+      </w:r>
+    </w:p>
+    <w:p>
+      <w:pPr>
+        <w:pStyle w:val="ListParagraph"/>
+        <w:numPr>
+          <w:ilvl w:val="0"/>
+          <w:numId w:val="3"/>
+        </w:numPr>
+      </w:pPr>
+      <w:r>
+        <w:t xml:space="preserve">Sets the views </w:t>
+      </w:r>
+      <w:proofErr w:type="spellStart"/>
+      <w:r>
+        <w:rPr>
+          <w:b/>
+        </w:rPr>
+        <w:t>DataContext</w:t>
+      </w:r>
+      <w:proofErr w:type="spellEnd"/>
+      <w:r>
+        <w:t xml:space="preserve"> property</w:t>
+      </w:r>
+      <w:r>
+        <w:t xml:space="preserve"> to the view model</w:t>
+      </w:r>
+      <w:r>
+        <w:t>.</w:t>
+      </w:r>
+    </w:p>
+    <w:p>
+      <w:pPr>
+        <w:pStyle w:val="ListParagraph"/>
+        <w:numPr>
+          <w:ilvl w:val="0"/>
+          <w:numId w:val="3"/>
+        </w:numPr>
+      </w:pPr>
+      <w:r>
+        <w:t>Opens and sows the window</w:t>
+      </w:r>
+      <w:r>
+        <w:t>.</w:t>
+      </w:r>
+      <w:r>
         <w:br/>
       </w:r>
       <w:r>
@@ -90,65 +288,10 @@
           <w:noProof/>
         </w:rPr>
         <w:drawing>
-          <wp:inline distT="0" distB="0" distL="0" distR="0" wp14:anchorId="63AEC492" wp14:editId="0C5748C4">
-            <wp:extent cx="3482109" cy="1607127"/>
-            <wp:effectExtent l="19050" t="19050" r="23495" b="12700"/>
-            <wp:docPr id="2" name="Picture 2"/>
-            <wp:cNvGraphicFramePr>
-              <a:graphicFrameLocks xmlns:a="http://schemas.openxmlformats.org/drawingml/2006/main" noChangeAspect="1"/>
-            </wp:cNvGraphicFramePr>
-            <a:graphic xmlns:a="http://schemas.openxmlformats.org/drawingml/2006/main">
-              <a:graphicData uri="http://schemas.openxmlformats.org/drawingml/2006/picture">
-                <pic:pic xmlns:pic="http://schemas.openxmlformats.org/drawingml/2006/picture">
-                  <pic:nvPicPr>
-                    <pic:cNvPr id="1" name=""/>
-                    <pic:cNvPicPr/>
-                  </pic:nvPicPr>
-                  <pic:blipFill>
-                    <a:blip r:embed="rId5"/>
-                    <a:stretch>
-                      <a:fillRect/>
-                    </a:stretch>
-                  </pic:blipFill>
-                  <pic:spPr>
-                    <a:xfrm>
-                      <a:off x="0" y="0"/>
-                      <a:ext cx="3534338" cy="1631233"/>
-                    </a:xfrm>
-                    <a:prstGeom prst="rect">
-                      <a:avLst/>
-                    </a:prstGeom>
-                    <a:ln w="3175">
-                      <a:solidFill>
-                        <a:schemeClr val="tx1"/>
-                      </a:solidFill>
-                    </a:ln>
-                  </pic:spPr>
-                </pic:pic>
-              </a:graphicData>
-            </a:graphic>
-          </wp:inline>
-        </w:drawing>
-      </w:r>
-    </w:p>
-    <w:p>
-      <w:proofErr w:type="spellStart"/>
-      <w:r>
-        <w:t>GameBusiness.cs</w:t>
-      </w:r>
-      <w:proofErr w:type="spellEnd"/>
-      <w:r>
-        <w:br/>
-      </w:r>
-      <w:r>
-        <w:rPr>
-          <w:noProof/>
-        </w:rPr>
-        <w:drawing>
-          <wp:inline distT="0" distB="0" distL="0" distR="0" wp14:anchorId="7E4FF055" wp14:editId="6B7CF9B5">
-            <wp:extent cx="3512127" cy="2765425"/>
-            <wp:effectExtent l="19050" t="19050" r="12700" b="15875"/>
-            <wp:docPr id="4" name="Picture 4"/>
+          <wp:inline distT="0" distB="0" distL="0" distR="0" wp14:anchorId="13B513B1" wp14:editId="3FCE9962">
+            <wp:extent cx="3553691" cy="2395140"/>
+            <wp:effectExtent l="19050" t="19050" r="27940" b="24765"/>
+            <wp:docPr id="3" name="Picture 3"/>
             <wp:cNvGraphicFramePr>
               <a:graphicFrameLocks xmlns:a="http://schemas.openxmlformats.org/drawingml/2006/main" noChangeAspect="1"/>
             </wp:cNvGraphicFramePr>
@@ -168,7 +311,7 @@
                   <pic:spPr>
                     <a:xfrm>
                       <a:off x="0" y="0"/>
-                      <a:ext cx="3533875" cy="2782549"/>
+                      <a:ext cx="3604906" cy="2429658"/>
                     </a:xfrm>
                     <a:prstGeom prst="rect">
                       <a:avLst/>
@@ -187,12 +330,59 @@
       </w:r>
     </w:p>
     <w:p>
-      <w:proofErr w:type="spellStart"/>
-      <w:r>
-        <w:lastRenderedPageBreak/>
-        <w:t>DataService.cs</w:t>
-      </w:r>
-      <w:proofErr w:type="spellEnd"/>
+      <w:pPr>
+        <w:pStyle w:val="ListParagraph"/>
+        <w:numPr>
+          <w:ilvl w:val="0"/>
+          <w:numId w:val="2"/>
+        </w:numPr>
+        <w:rPr>
+          <w:b/>
+        </w:rPr>
+      </w:pPr>
+      <w:proofErr w:type="spellStart"/>
+      <w:r>
+        <w:rPr>
+          <w:b/>
+        </w:rPr>
+        <w:t>GameView.cs</w:t>
+      </w:r>
+      <w:proofErr w:type="spellEnd"/>
+    </w:p>
+    <w:p>
+      <w:pPr>
+        <w:pStyle w:val="ListParagraph"/>
+        <w:numPr>
+          <w:ilvl w:val="0"/>
+          <w:numId w:val="3"/>
+        </w:numPr>
+      </w:pPr>
+      <w:r>
+        <w:t xml:space="preserve">Assigns the view model parameter </w:t>
+      </w:r>
+      <w:r>
+        <w:t xml:space="preserve">to the </w:t>
+      </w:r>
+      <w:r>
+        <w:rPr>
+          <w:b/>
+        </w:rPr>
+        <w:t>_</w:t>
+      </w:r>
+      <w:proofErr w:type="spellStart"/>
+      <w:r>
+        <w:rPr>
+          <w:b/>
+        </w:rPr>
+        <w:t>gameViewModel</w:t>
+      </w:r>
+      <w:proofErr w:type="spellEnd"/>
+      <w:r>
+        <w:t xml:space="preserve"> </w:t>
+      </w:r>
+      <w:r>
+        <w:t>field.</w:t>
+      </w:r>
       <w:r>
         <w:br/>
       </w:r>
@@ -201,10 +391,10 @@
           <w:noProof/>
         </w:rPr>
         <w:drawing>
-          <wp:inline distT="0" distB="0" distL="0" distR="0" wp14:anchorId="40909047" wp14:editId="3051CE42">
-            <wp:extent cx="3626470" cy="3424670"/>
-            <wp:effectExtent l="19050" t="19050" r="12700" b="23495"/>
-            <wp:docPr id="6" name="Picture 6"/>
+          <wp:inline distT="0" distB="0" distL="0" distR="0" wp14:anchorId="0183D41B" wp14:editId="396CB0A1">
+            <wp:extent cx="2167304" cy="828675"/>
+            <wp:effectExtent l="19050" t="19050" r="23495" b="9525"/>
+            <wp:docPr id="10" name="Picture 10"/>
             <wp:cNvGraphicFramePr>
               <a:graphicFrameLocks xmlns:a="http://schemas.openxmlformats.org/drawingml/2006/main" noChangeAspect="1"/>
             </wp:cNvGraphicFramePr>
@@ -224,7 +414,7 @@
                   <pic:spPr>
                     <a:xfrm>
                       <a:off x="0" y="0"/>
-                      <a:ext cx="3646211" cy="3443313"/>
+                      <a:ext cx="2198915" cy="840761"/>
                     </a:xfrm>
                     <a:prstGeom prst="rect">
                       <a:avLst/>
@@ -243,23 +433,57 @@
       </w:r>
     </w:p>
     <w:p>
-      <w:proofErr w:type="spellStart"/>
-      <w:r>
-        <w:t>GameViewModel.cs</w:t>
-      </w:r>
-      <w:proofErr w:type="spellEnd"/>
-      <w:r>
-        <w:br/>
-      </w:r>
+      <w:r>
+        <w:br w:type="page"/>
+      </w:r>
+    </w:p>
+    <w:p>
+      <w:pPr>
+        <w:pStyle w:val="ListParagraph"/>
+        <w:numPr>
+          <w:ilvl w:val="0"/>
+          <w:numId w:val="2"/>
+        </w:numPr>
+        <w:rPr>
+          <w:b/>
+        </w:rPr>
+      </w:pPr>
+      <w:proofErr w:type="spellStart"/>
+      <w:r>
+        <w:rPr>
+          <w:b/>
+        </w:rPr>
+        <w:lastRenderedPageBreak/>
+        <w:t>IDataService.cs</w:t>
+      </w:r>
+      <w:proofErr w:type="spellEnd"/>
+    </w:p>
+    <w:p>
+      <w:pPr>
+        <w:pStyle w:val="ListParagraph"/>
+        <w:numPr>
+          <w:ilvl w:val="0"/>
+          <w:numId w:val="3"/>
+        </w:numPr>
+      </w:pPr>
+      <w:r>
+        <w:t>Describes the interface methods</w:t>
+      </w:r>
+    </w:p>
+    <w:p>
+      <w:pPr>
+        <w:pStyle w:val="ListParagraph"/>
+        <w:ind w:left="1080"/>
+      </w:pPr>
       <w:r>
         <w:rPr>
           <w:noProof/>
         </w:rPr>
         <w:drawing>
-          <wp:inline distT="0" distB="0" distL="0" distR="0" wp14:anchorId="51314669" wp14:editId="28016BBA">
-            <wp:extent cx="3635930" cy="2019184"/>
-            <wp:effectExtent l="19050" t="19050" r="22225" b="19685"/>
-            <wp:docPr id="7" name="Picture 7"/>
+          <wp:inline distT="0" distB="0" distL="0" distR="0" wp14:anchorId="2F2EA6B4" wp14:editId="17115E5B">
+            <wp:extent cx="2238834" cy="883920"/>
+            <wp:effectExtent l="19050" t="19050" r="28575" b="11430"/>
+            <wp:docPr id="14" name="Picture 14"/>
             <wp:cNvGraphicFramePr>
               <a:graphicFrameLocks xmlns:a="http://schemas.openxmlformats.org/drawingml/2006/main" noChangeAspect="1"/>
             </wp:cNvGraphicFramePr>
@@ -279,7 +503,7 @@
                   <pic:spPr>
                     <a:xfrm>
                       <a:off x="0" y="0"/>
-                      <a:ext cx="3664806" cy="2035220"/>
+                      <a:ext cx="2277674" cy="899255"/>
                     </a:xfrm>
                     <a:prstGeom prst="rect">
                       <a:avLst/>
@@ -298,25 +522,85 @@
       </w:r>
     </w:p>
     <w:p>
-      <w:proofErr w:type="spellStart"/>
-      <w:r>
-        <w:lastRenderedPageBreak/>
-        <w:t>GameView.cs</w:t>
-      </w:r>
-      <w:proofErr w:type="spellEnd"/>
-      <w:r>
-        <w:br/>
-      </w:r>
-      <w:bookmarkStart w:id="0" w:name="_GoBack"/>
+      <w:pPr>
+        <w:pStyle w:val="ListParagraph"/>
+        <w:numPr>
+          <w:ilvl w:val="0"/>
+          <w:numId w:val="2"/>
+        </w:numPr>
+        <w:rPr>
+          <w:b/>
+        </w:rPr>
+      </w:pPr>
+      <w:proofErr w:type="spellStart"/>
+      <w:r>
+        <w:rPr>
+          <w:b/>
+        </w:rPr>
+        <w:t>DataService.cs</w:t>
+      </w:r>
+      <w:proofErr w:type="spellEnd"/>
+    </w:p>
+    <w:p>
+      <w:pPr>
+        <w:pStyle w:val="ListParagraph"/>
+        <w:numPr>
+          <w:ilvl w:val="0"/>
+          <w:numId w:val="3"/>
+        </w:numPr>
+      </w:pPr>
+      <w:r>
+        <w:t>Returns an explicit list of players</w:t>
+      </w:r>
+    </w:p>
+    <w:p>
+      <w:pPr>
+        <w:pStyle w:val="ListParagraph"/>
+        <w:numPr>
+          <w:ilvl w:val="0"/>
+          <w:numId w:val="3"/>
+        </w:numPr>
+      </w:pPr>
+      <w:r>
+        <w:t xml:space="preserve">Note the stubbed </w:t>
+      </w:r>
+      <w:proofErr w:type="spellStart"/>
+      <w:r>
+        <w:rPr>
+          <w:b/>
+        </w:rPr>
+        <w:t>WriteAll</w:t>
+      </w:r>
+      <w:proofErr w:type="spellEnd"/>
+      <w:r>
+        <w:t xml:space="preserve"> method to satisfy the </w:t>
+      </w:r>
+      <w:proofErr w:type="spellStart"/>
+      <w:r>
+        <w:rPr>
+          <w:b/>
+          <w:i/>
+        </w:rPr>
+        <w:t>IDataService</w:t>
+      </w:r>
+      <w:proofErr w:type="spellEnd"/>
+      <w:r>
+        <w:t xml:space="preserve"> interface.</w:t>
+      </w:r>
+    </w:p>
+    <w:p>
+      <w:pPr>
+        <w:pStyle w:val="ListParagraph"/>
+      </w:pPr>
       <w:r>
         <w:rPr>
           <w:noProof/>
         </w:rPr>
         <w:drawing>
-          <wp:inline distT="0" distB="0" distL="0" distR="0" wp14:anchorId="20E0881F" wp14:editId="33BC11B9">
-            <wp:extent cx="3677229" cy="2416521"/>
-            <wp:effectExtent l="19050" t="19050" r="19050" b="22225"/>
-            <wp:docPr id="8" name="Picture 8"/>
+          <wp:inline distT="0" distB="0" distL="0" distR="0" wp14:anchorId="1D2770F3" wp14:editId="0D24E2E3">
+            <wp:extent cx="3451860" cy="3509010"/>
+            <wp:effectExtent l="19050" t="19050" r="15240" b="15240"/>
+            <wp:docPr id="15" name="Picture 15"/>
             <wp:cNvGraphicFramePr>
               <a:graphicFrameLocks xmlns:a="http://schemas.openxmlformats.org/drawingml/2006/main" noChangeAspect="1"/>
             </wp:cNvGraphicFramePr>
@@ -336,7 +620,7 @@
                   <pic:spPr>
                     <a:xfrm>
                       <a:off x="0" y="0"/>
-                      <a:ext cx="3700780" cy="2431998"/>
+                      <a:ext cx="3473097" cy="3530599"/>
                     </a:xfrm>
                     <a:prstGeom prst="rect">
                       <a:avLst/>
@@ -353,7 +637,394 @@
           </wp:inline>
         </w:drawing>
       </w:r>
-      <w:bookmarkEnd w:id="0"/>
+    </w:p>
+    <w:p>
+      <w:r>
+        <w:br w:type="page"/>
+      </w:r>
+    </w:p>
+    <w:p>
+      <w:pPr>
+        <w:pStyle w:val="ListParagraph"/>
+        <w:numPr>
+          <w:ilvl w:val="0"/>
+          <w:numId w:val="2"/>
+        </w:numPr>
+        <w:rPr>
+          <w:b/>
+        </w:rPr>
+      </w:pPr>
+      <w:proofErr w:type="spellStart"/>
+      <w:r>
+        <w:rPr>
+          <w:b/>
+        </w:rPr>
+        <w:lastRenderedPageBreak/>
+        <w:t>GameBusiness.cs</w:t>
+      </w:r>
+      <w:proofErr w:type="spellEnd"/>
+    </w:p>
+    <w:p>
+      <w:pPr>
+        <w:pStyle w:val="ListParagraph"/>
+        <w:numPr>
+          <w:ilvl w:val="0"/>
+          <w:numId w:val="3"/>
+        </w:numPr>
+      </w:pPr>
+      <w:r>
+        <w:t xml:space="preserve">Declares a data service using the </w:t>
+      </w:r>
+      <w:proofErr w:type="spellStart"/>
+      <w:r>
+        <w:rPr>
+          <w:b/>
+          <w:i/>
+        </w:rPr>
+        <w:t>IDataService</w:t>
+      </w:r>
+      <w:proofErr w:type="spellEnd"/>
+      <w:r>
+        <w:t xml:space="preserve"> interface.</w:t>
+      </w:r>
+    </w:p>
+    <w:p>
+      <w:pPr>
+        <w:pStyle w:val="ListParagraph"/>
+        <w:numPr>
+          <w:ilvl w:val="0"/>
+          <w:numId w:val="3"/>
+        </w:numPr>
+      </w:pPr>
+      <w:r>
+        <w:t>Instantiates the data service.</w:t>
+      </w:r>
+    </w:p>
+    <w:p>
+      <w:pPr>
+        <w:pStyle w:val="ListParagraph"/>
+        <w:numPr>
+          <w:ilvl w:val="0"/>
+          <w:numId w:val="3"/>
+        </w:numPr>
+      </w:pPr>
+      <w:r>
+        <w:t>Reads all players from data into a list</w:t>
+      </w:r>
+      <w:r>
+        <w:t xml:space="preserve">, </w:t>
+      </w:r>
+      <w:r>
+        <w:rPr>
+          <w:b/>
+        </w:rPr>
+        <w:t>_</w:t>
+      </w:r>
+      <w:proofErr w:type="spellStart"/>
+      <w:r>
+        <w:rPr>
+          <w:b/>
+        </w:rPr>
+        <w:t>allPlayers</w:t>
+      </w:r>
+      <w:proofErr w:type="spellEnd"/>
+      <w:r>
+        <w:t>.</w:t>
+      </w:r>
+    </w:p>
+    <w:p>
+      <w:pPr>
+        <w:pStyle w:val="ListParagraph"/>
+        <w:numPr>
+          <w:ilvl w:val="0"/>
+          <w:numId w:val="3"/>
+        </w:numPr>
+      </w:pPr>
+      <w:r>
+        <w:t xml:space="preserve">Assigns the </w:t>
+      </w:r>
+      <w:r>
+        <w:rPr>
+          <w:b/>
+        </w:rPr>
+        <w:t>_</w:t>
+      </w:r>
+      <w:proofErr w:type="spellStart"/>
+      <w:r>
+        <w:rPr>
+          <w:b/>
+        </w:rPr>
+        <w:t>playerOne</w:t>
+      </w:r>
+      <w:proofErr w:type="spellEnd"/>
+      <w:r>
+        <w:t xml:space="preserve"> and </w:t>
+      </w:r>
+      <w:r>
+        <w:rPr>
+          <w:b/>
+        </w:rPr>
+        <w:t>_</w:t>
+      </w:r>
+      <w:proofErr w:type="spellStart"/>
+      <w:r>
+        <w:rPr>
+          <w:b/>
+        </w:rPr>
+        <w:t>playerTwo</w:t>
+      </w:r>
+      <w:proofErr w:type="spellEnd"/>
+      <w:r>
+        <w:t xml:space="preserve"> fields.</w:t>
+      </w:r>
+      <w:r>
+        <w:br/>
+      </w:r>
+      <w:r>
+        <w:rPr>
+          <w:noProof/>
+        </w:rPr>
+        <w:drawing>
+          <wp:inline distT="0" distB="0" distL="0" distR="0" wp14:anchorId="477DDEF1" wp14:editId="169813D7">
+            <wp:extent cx="3249364" cy="3562350"/>
+            <wp:effectExtent l="19050" t="19050" r="27305" b="19050"/>
+            <wp:docPr id="12" name="Picture 12"/>
+            <wp:cNvGraphicFramePr>
+              <a:graphicFrameLocks xmlns:a="http://schemas.openxmlformats.org/drawingml/2006/main" noChangeAspect="1"/>
+            </wp:cNvGraphicFramePr>
+            <a:graphic xmlns:a="http://schemas.openxmlformats.org/drawingml/2006/main">
+              <a:graphicData uri="http://schemas.openxmlformats.org/drawingml/2006/picture">
+                <pic:pic xmlns:pic="http://schemas.openxmlformats.org/drawingml/2006/picture">
+                  <pic:nvPicPr>
+                    <pic:cNvPr id="1" name=""/>
+                    <pic:cNvPicPr/>
+                  </pic:nvPicPr>
+                  <pic:blipFill>
+                    <a:blip r:embed="rId10"/>
+                    <a:stretch>
+                      <a:fillRect/>
+                    </a:stretch>
+                  </pic:blipFill>
+                  <pic:spPr>
+                    <a:xfrm>
+                      <a:off x="0" y="0"/>
+                      <a:ext cx="3264759" cy="3579228"/>
+                    </a:xfrm>
+                    <a:prstGeom prst="rect">
+                      <a:avLst/>
+                    </a:prstGeom>
+                    <a:ln w="3175">
+                      <a:solidFill>
+                        <a:schemeClr val="tx1"/>
+                      </a:solidFill>
+                    </a:ln>
+                  </pic:spPr>
+                </pic:pic>
+              </a:graphicData>
+            </a:graphic>
+          </wp:inline>
+        </w:drawing>
+      </w:r>
+    </w:p>
+    <w:p>
+      <w:pPr>
+        <w:pStyle w:val="ListParagraph"/>
+        <w:numPr>
+          <w:ilvl w:val="0"/>
+          <w:numId w:val="2"/>
+        </w:numPr>
+        <w:rPr>
+          <w:b/>
+        </w:rPr>
+      </w:pPr>
+      <w:proofErr w:type="spellStart"/>
+      <w:r>
+        <w:rPr>
+          <w:b/>
+        </w:rPr>
+        <w:t>GameViewModel.cs</w:t>
+      </w:r>
+      <w:proofErr w:type="spellEnd"/>
+    </w:p>
+    <w:p>
+      <w:pPr>
+        <w:pStyle w:val="ListParagraph"/>
+        <w:numPr>
+          <w:ilvl w:val="0"/>
+          <w:numId w:val="3"/>
+        </w:numPr>
+      </w:pPr>
+      <w:r>
+        <w:t xml:space="preserve">Instantiates a </w:t>
+      </w:r>
+      <w:proofErr w:type="spellStart"/>
+      <w:r>
+        <w:rPr>
+          <w:b/>
+          <w:i/>
+        </w:rPr>
+        <w:t>GameBusiness</w:t>
+      </w:r>
+      <w:proofErr w:type="spellEnd"/>
+      <w:r>
+        <w:t xml:space="preserve"> object.</w:t>
+      </w:r>
+    </w:p>
+    <w:p>
+      <w:pPr>
+        <w:pStyle w:val="ListParagraph"/>
+        <w:numPr>
+          <w:ilvl w:val="0"/>
+          <w:numId w:val="3"/>
+        </w:numPr>
+      </w:pPr>
+      <w:r>
+        <w:t xml:space="preserve">Gets the current players from the </w:t>
+      </w:r>
+      <w:proofErr w:type="spellStart"/>
+      <w:r>
+        <w:rPr>
+          <w:b/>
+          <w:i/>
+        </w:rPr>
+        <w:t>GameBusiness</w:t>
+      </w:r>
+      <w:proofErr w:type="spellEnd"/>
+      <w:r>
+        <w:t xml:space="preserve"> object and assigns them to the </w:t>
+      </w:r>
+      <w:r>
+        <w:rPr>
+          <w:b/>
+        </w:rPr>
+        <w:t>_</w:t>
+      </w:r>
+      <w:proofErr w:type="spellStart"/>
+      <w:r>
+        <w:rPr>
+          <w:b/>
+        </w:rPr>
+        <w:t>currentPlayers</w:t>
+      </w:r>
+      <w:proofErr w:type="spellEnd"/>
+      <w:r>
+        <w:t xml:space="preserve">, </w:t>
+      </w:r>
+      <w:r>
+        <w:rPr>
+          <w:b/>
+        </w:rPr>
+        <w:t>_</w:t>
+      </w:r>
+      <w:proofErr w:type="spellStart"/>
+      <w:r>
+        <w:rPr>
+          <w:b/>
+        </w:rPr>
+        <w:t>playerX</w:t>
+      </w:r>
+      <w:proofErr w:type="spellEnd"/>
+      <w:r>
+        <w:t xml:space="preserve">, and </w:t>
+      </w:r>
+      <w:r>
+        <w:rPr>
+          <w:b/>
+        </w:rPr>
+        <w:t>_</w:t>
+      </w:r>
+      <w:proofErr w:type="spellStart"/>
+      <w:r>
+        <w:rPr>
+          <w:b/>
+        </w:rPr>
+        <w:t>playerO</w:t>
+      </w:r>
+      <w:proofErr w:type="spellEnd"/>
+      <w:r>
+        <w:t xml:space="preserve"> </w:t>
+      </w:r>
+      <w:r>
+        <w:t>field</w:t>
+      </w:r>
+      <w:r>
+        <w:t>s</w:t>
+      </w:r>
+      <w:r>
+        <w:t>.</w:t>
+      </w:r>
+    </w:p>
+    <w:p>
+      <w:pPr>
+        <w:pStyle w:val="ListParagraph"/>
+        <w:numPr>
+          <w:ilvl w:val="0"/>
+          <w:numId w:val="3"/>
+        </w:numPr>
+      </w:pPr>
+      <w:r>
+        <w:t xml:space="preserve">Instantiates a </w:t>
+      </w:r>
+      <w:proofErr w:type="spellStart"/>
+      <w:r>
+        <w:rPr>
+          <w:b/>
+          <w:i/>
+        </w:rPr>
+        <w:t>GameBoard</w:t>
+      </w:r>
+      <w:proofErr w:type="spellEnd"/>
+      <w:r>
+        <w:t xml:space="preserve"> object and sets the initial game parameters.</w:t>
+      </w:r>
+      <w:r>
+        <w:br/>
+      </w:r>
+      <w:r>
+        <w:rPr>
+          <w:noProof/>
+        </w:rPr>
+        <w:drawing>
+          <wp:inline distT="0" distB="0" distL="0" distR="0" wp14:anchorId="55731B36" wp14:editId="490509AE">
+            <wp:extent cx="3741835" cy="2408959"/>
+            <wp:effectExtent l="19050" t="19050" r="11430" b="10795"/>
+            <wp:docPr id="9" name="Picture 9"/>
+            <wp:cNvGraphicFramePr>
+              <a:graphicFrameLocks xmlns:a="http://schemas.openxmlformats.org/drawingml/2006/main" noChangeAspect="1"/>
+            </wp:cNvGraphicFramePr>
+            <a:graphic xmlns:a="http://schemas.openxmlformats.org/drawingml/2006/main">
+              <a:graphicData uri="http://schemas.openxmlformats.org/drawingml/2006/picture">
+                <pic:pic xmlns:pic="http://schemas.openxmlformats.org/drawingml/2006/picture">
+                  <pic:nvPicPr>
+                    <pic:cNvPr id="1" name=""/>
+                    <pic:cNvPicPr/>
+                  </pic:nvPicPr>
+                  <pic:blipFill>
+                    <a:blip r:embed="rId11"/>
+                    <a:stretch>
+                      <a:fillRect/>
+                    </a:stretch>
+                  </pic:blipFill>
+                  <pic:spPr>
+                    <a:xfrm>
+                      <a:off x="0" y="0"/>
+                      <a:ext cx="3763868" cy="2423143"/>
+                    </a:xfrm>
+                    <a:prstGeom prst="rect">
+                      <a:avLst/>
+                    </a:prstGeom>
+                    <a:ln w="3175">
+                      <a:solidFill>
+                        <a:schemeClr val="tx1"/>
+                      </a:solidFill>
+                    </a:ln>
+                  </pic:spPr>
+                </pic:pic>
+              </a:graphicData>
+            </a:graphic>
+          </wp:inline>
+        </w:drawing>
+      </w:r>
     </w:p>
     <w:sectPr>
       <w:pgSz w:w="12240" w:h="15840"/>
@@ -363,6 +1034,331 @@
     </w:sectPr>
   </w:body>
 </w:document>
+</file>
+
+<file path=word/numbering.xml><?xml version="1.0" encoding="utf-8"?>
+<w:numbering xmlns:wpc="http://schemas.microsoft.com/office/word/2010/wordprocessingCanvas" xmlns:cx="http://schemas.microsoft.com/office/drawing/2014/chartex" xmlns:cx1="http://schemas.microsoft.com/office/drawing/2015/9/8/chartex" xmlns:mc="http://schemas.openxmlformats.org/markup-compatibility/2006" xmlns:o="urn:schemas-microsoft-com:office:office" xmlns:r="http://schemas.openxmlformats.org/officeDocument/2006/relationships" xmlns:m="http://schemas.openxmlformats.org/officeDocument/2006/math" xmlns:v="urn:schemas-microsoft-com:vml" xmlns:wp14="http://schemas.microsoft.com/office/word/2010/wordprocessingDrawing" xmlns:wp="http://schemas.openxmlformats.org/drawingml/2006/wordprocessingDrawing" xmlns:w10="urn:schemas-microsoft-com:office:word" xmlns:w="http://schemas.openxmlformats.org/wordprocessingml/2006/main" xmlns:w14="http://schemas.microsoft.com/office/word/2010/wordml" xmlns:w15="http://schemas.microsoft.com/office/word/2012/wordml" xmlns:w16se="http://schemas.microsoft.com/office/word/2015/wordml/symex" xmlns:wpg="http://schemas.microsoft.com/office/word/2010/wordprocessingGroup" xmlns:wpi="http://schemas.microsoft.com/office/word/2010/wordprocessingInk" xmlns:wne="http://schemas.microsoft.com/office/word/2006/wordml" xmlns:wps="http://schemas.microsoft.com/office/word/2010/wordprocessingShape" mc:Ignorable="w14 w15 w16se wp14">
+  <w:abstractNum w:abstractNumId="0" w15:restartNumberingAfterBreak="0">
+    <w:nsid w:val="016116CE"/>
+    <w:multiLevelType w:val="hybridMultilevel"/>
+    <w:tmpl w:val="A170CF4A"/>
+    <w:lvl w:ilvl="0" w:tplc="B2B66FAC">
+      <w:numFmt w:val="bullet"/>
+      <w:lvlText w:val="-"/>
+      <w:lvlJc w:val="left"/>
+      <w:pPr>
+        <w:ind w:left="1080" w:hanging="360"/>
+      </w:pPr>
+      <w:rPr>
+        <w:rFonts w:ascii="Calibri" w:eastAsiaTheme="minorHAnsi" w:hAnsi="Calibri" w:cs="Calibri" w:hint="default"/>
+      </w:rPr>
+    </w:lvl>
+    <w:lvl w:ilvl="1" w:tplc="04090003" w:tentative="1">
+      <w:start w:val="1"/>
+      <w:numFmt w:val="bullet"/>
+      <w:lvlText w:val="o"/>
+      <w:lvlJc w:val="left"/>
+      <w:pPr>
+        <w:ind w:left="1800" w:hanging="360"/>
+      </w:pPr>
+      <w:rPr>
+        <w:rFonts w:ascii="Courier New" w:hAnsi="Courier New" w:cs="Courier New" w:hint="default"/>
+      </w:rPr>
+    </w:lvl>
+    <w:lvl w:ilvl="2" w:tplc="04090005" w:tentative="1">
+      <w:start w:val="1"/>
+      <w:numFmt w:val="bullet"/>
+      <w:lvlText w:val=""/>
+      <w:lvlJc w:val="left"/>
+      <w:pPr>
+        <w:ind w:left="2520" w:hanging="360"/>
+      </w:pPr>
+      <w:rPr>
+        <w:rFonts w:ascii="Wingdings" w:hAnsi="Wingdings" w:hint="default"/>
+      </w:rPr>
+    </w:lvl>
+    <w:lvl w:ilvl="3" w:tplc="04090001" w:tentative="1">
+      <w:start w:val="1"/>
+      <w:numFmt w:val="bullet"/>
+      <w:lvlText w:val=""/>
+      <w:lvlJc w:val="left"/>
+      <w:pPr>
+        <w:ind w:left="3240" w:hanging="360"/>
+      </w:pPr>
+      <w:rPr>
+        <w:rFonts w:ascii="Symbol" w:hAnsi="Symbol" w:hint="default"/>
+      </w:rPr>
+    </w:lvl>
+    <w:lvl w:ilvl="4" w:tplc="04090003" w:tentative="1">
+      <w:start w:val="1"/>
+      <w:numFmt w:val="bullet"/>
+      <w:lvlText w:val="o"/>
+      <w:lvlJc w:val="left"/>
+      <w:pPr>
+        <w:ind w:left="3960" w:hanging="360"/>
+      </w:pPr>
+      <w:rPr>
+        <w:rFonts w:ascii="Courier New" w:hAnsi="Courier New" w:cs="Courier New" w:hint="default"/>
+      </w:rPr>
+    </w:lvl>
+    <w:lvl w:ilvl="5" w:tplc="04090005" w:tentative="1">
+      <w:start w:val="1"/>
+      <w:numFmt w:val="bullet"/>
+      <w:lvlText w:val=""/>
+      <w:lvlJc w:val="left"/>
+      <w:pPr>
+        <w:ind w:left="4680" w:hanging="360"/>
+      </w:pPr>
+      <w:rPr>
+        <w:rFonts w:ascii="Wingdings" w:hAnsi="Wingdings" w:hint="default"/>
+      </w:rPr>
+    </w:lvl>
+    <w:lvl w:ilvl="6" w:tplc="04090001" w:tentative="1">
+      <w:start w:val="1"/>
+      <w:numFmt w:val="bullet"/>
+      <w:lvlText w:val=""/>
+      <w:lvlJc w:val="left"/>
+      <w:pPr>
+        <w:ind w:left="5400" w:hanging="360"/>
+      </w:pPr>
+      <w:rPr>
+        <w:rFonts w:ascii="Symbol" w:hAnsi="Symbol" w:hint="default"/>
+      </w:rPr>
+    </w:lvl>
+    <w:lvl w:ilvl="7" w:tplc="04090003" w:tentative="1">
+      <w:start w:val="1"/>
+      <w:numFmt w:val="bullet"/>
+      <w:lvlText w:val="o"/>
+      <w:lvlJc w:val="left"/>
+      <w:pPr>
+        <w:ind w:left="6120" w:hanging="360"/>
+      </w:pPr>
+      <w:rPr>
+        <w:rFonts w:ascii="Courier New" w:hAnsi="Courier New" w:cs="Courier New" w:hint="default"/>
+      </w:rPr>
+    </w:lvl>
+    <w:lvl w:ilvl="8" w:tplc="04090005" w:tentative="1">
+      <w:start w:val="1"/>
+      <w:numFmt w:val="bullet"/>
+      <w:lvlText w:val=""/>
+      <w:lvlJc w:val="left"/>
+      <w:pPr>
+        <w:ind w:left="6840" w:hanging="360"/>
+      </w:pPr>
+      <w:rPr>
+        <w:rFonts w:ascii="Wingdings" w:hAnsi="Wingdings" w:hint="default"/>
+      </w:rPr>
+    </w:lvl>
+  </w:abstractNum>
+  <w:abstractNum w:abstractNumId="1" w15:restartNumberingAfterBreak="0">
+    <w:nsid w:val="16601B86"/>
+    <w:multiLevelType w:val="hybridMultilevel"/>
+    <w:tmpl w:val="3FEA7070"/>
+    <w:lvl w:ilvl="0" w:tplc="04090001">
+      <w:start w:val="1"/>
+      <w:numFmt w:val="bullet"/>
+      <w:lvlText w:val=""/>
+      <w:lvlJc w:val="left"/>
+      <w:pPr>
+        <w:ind w:left="720" w:hanging="360"/>
+      </w:pPr>
+      <w:rPr>
+        <w:rFonts w:ascii="Symbol" w:hAnsi="Symbol" w:hint="default"/>
+      </w:rPr>
+    </w:lvl>
+    <w:lvl w:ilvl="1" w:tplc="04090003" w:tentative="1">
+      <w:start w:val="1"/>
+      <w:numFmt w:val="bullet"/>
+      <w:lvlText w:val="o"/>
+      <w:lvlJc w:val="left"/>
+      <w:pPr>
+        <w:ind w:left="1440" w:hanging="360"/>
+      </w:pPr>
+      <w:rPr>
+        <w:rFonts w:ascii="Courier New" w:hAnsi="Courier New" w:cs="Courier New" w:hint="default"/>
+      </w:rPr>
+    </w:lvl>
+    <w:lvl w:ilvl="2" w:tplc="04090005" w:tentative="1">
+      <w:start w:val="1"/>
+      <w:numFmt w:val="bullet"/>
+      <w:lvlText w:val=""/>
+      <w:lvlJc w:val="left"/>
+      <w:pPr>
+        <w:ind w:left="2160" w:hanging="360"/>
+      </w:pPr>
+      <w:rPr>
+        <w:rFonts w:ascii="Wingdings" w:hAnsi="Wingdings" w:hint="default"/>
+      </w:rPr>
+    </w:lvl>
+    <w:lvl w:ilvl="3" w:tplc="04090001" w:tentative="1">
+      <w:start w:val="1"/>
+      <w:numFmt w:val="bullet"/>
+      <w:lvlText w:val=""/>
+      <w:lvlJc w:val="left"/>
+      <w:pPr>
+        <w:ind w:left="2880" w:hanging="360"/>
+      </w:pPr>
+      <w:rPr>
+        <w:rFonts w:ascii="Symbol" w:hAnsi="Symbol" w:hint="default"/>
+      </w:rPr>
+    </w:lvl>
+    <w:lvl w:ilvl="4" w:tplc="04090003" w:tentative="1">
+      <w:start w:val="1"/>
+      <w:numFmt w:val="bullet"/>
+      <w:lvlText w:val="o"/>
+      <w:lvlJc w:val="left"/>
+      <w:pPr>
+        <w:ind w:left="3600" w:hanging="360"/>
+      </w:pPr>
+      <w:rPr>
+        <w:rFonts w:ascii="Courier New" w:hAnsi="Courier New" w:cs="Courier New" w:hint="default"/>
+      </w:rPr>
+    </w:lvl>
+    <w:lvl w:ilvl="5" w:tplc="04090005" w:tentative="1">
+      <w:start w:val="1"/>
+      <w:numFmt w:val="bullet"/>
+      <w:lvlText w:val=""/>
+      <w:lvlJc w:val="left"/>
+      <w:pPr>
+        <w:ind w:left="4320" w:hanging="360"/>
+      </w:pPr>
+      <w:rPr>
+        <w:rFonts w:ascii="Wingdings" w:hAnsi="Wingdings" w:hint="default"/>
+      </w:rPr>
+    </w:lvl>
+    <w:lvl w:ilvl="6" w:tplc="04090001" w:tentative="1">
+      <w:start w:val="1"/>
+      <w:numFmt w:val="bullet"/>
+      <w:lvlText w:val=""/>
+      <w:lvlJc w:val="left"/>
+      <w:pPr>
+        <w:ind w:left="5040" w:hanging="360"/>
+      </w:pPr>
+      <w:rPr>
+        <w:rFonts w:ascii="Symbol" w:hAnsi="Symbol" w:hint="default"/>
+      </w:rPr>
+    </w:lvl>
+    <w:lvl w:ilvl="7" w:tplc="04090003" w:tentative="1">
+      <w:start w:val="1"/>
+      <w:numFmt w:val="bullet"/>
+      <w:lvlText w:val="o"/>
+      <w:lvlJc w:val="left"/>
+      <w:pPr>
+        <w:ind w:left="5760" w:hanging="360"/>
+      </w:pPr>
+      <w:rPr>
+        <w:rFonts w:ascii="Courier New" w:hAnsi="Courier New" w:cs="Courier New" w:hint="default"/>
+      </w:rPr>
+    </w:lvl>
+    <w:lvl w:ilvl="8" w:tplc="04090005" w:tentative="1">
+      <w:start w:val="1"/>
+      <w:numFmt w:val="bullet"/>
+      <w:lvlText w:val=""/>
+      <w:lvlJc w:val="left"/>
+      <w:pPr>
+        <w:ind w:left="6480" w:hanging="360"/>
+      </w:pPr>
+      <w:rPr>
+        <w:rFonts w:ascii="Wingdings" w:hAnsi="Wingdings" w:hint="default"/>
+      </w:rPr>
+    </w:lvl>
+  </w:abstractNum>
+  <w:abstractNum w:abstractNumId="2" w15:restartNumberingAfterBreak="0">
+    <w:nsid w:val="4611388C"/>
+    <w:multiLevelType w:val="hybridMultilevel"/>
+    <w:tmpl w:val="15F2231E"/>
+    <w:lvl w:ilvl="0" w:tplc="0409000F">
+      <w:start w:val="1"/>
+      <w:numFmt w:val="decimal"/>
+      <w:lvlText w:val="%1."/>
+      <w:lvlJc w:val="left"/>
+      <w:pPr>
+        <w:ind w:left="720" w:hanging="360"/>
+      </w:pPr>
+    </w:lvl>
+    <w:lvl w:ilvl="1" w:tplc="04090019">
+      <w:start w:val="1"/>
+      <w:numFmt w:val="lowerLetter"/>
+      <w:lvlText w:val="%2."/>
+      <w:lvlJc w:val="left"/>
+      <w:pPr>
+        <w:ind w:left="1440" w:hanging="360"/>
+      </w:pPr>
+    </w:lvl>
+    <w:lvl w:ilvl="2" w:tplc="0409001B" w:tentative="1">
+      <w:start w:val="1"/>
+      <w:numFmt w:val="lowerRoman"/>
+      <w:lvlText w:val="%3."/>
+      <w:lvlJc w:val="right"/>
+      <w:pPr>
+        <w:ind w:left="2160" w:hanging="180"/>
+      </w:pPr>
+    </w:lvl>
+    <w:lvl w:ilvl="3" w:tplc="0409000F" w:tentative="1">
+      <w:start w:val="1"/>
+      <w:numFmt w:val="decimal"/>
+      <w:lvlText w:val="%4."/>
+      <w:lvlJc w:val="left"/>
+      <w:pPr>
+        <w:ind w:left="2880" w:hanging="360"/>
+      </w:pPr>
+    </w:lvl>
+    <w:lvl w:ilvl="4" w:tplc="04090019" w:tentative="1">
+      <w:start w:val="1"/>
+      <w:numFmt w:val="lowerLetter"/>
+      <w:lvlText w:val="%5."/>
+      <w:lvlJc w:val="left"/>
+      <w:pPr>
+        <w:ind w:left="3600" w:hanging="360"/>
+      </w:pPr>
+    </w:lvl>
+    <w:lvl w:ilvl="5" w:tplc="0409001B" w:tentative="1">
+      <w:start w:val="1"/>
+      <w:numFmt w:val="lowerRoman"/>
+      <w:lvlText w:val="%6."/>
+      <w:lvlJc w:val="right"/>
+      <w:pPr>
+        <w:ind w:left="4320" w:hanging="180"/>
+      </w:pPr>
+    </w:lvl>
+    <w:lvl w:ilvl="6" w:tplc="0409000F" w:tentative="1">
+      <w:start w:val="1"/>
+      <w:numFmt w:val="decimal"/>
+      <w:lvlText w:val="%7."/>
+      <w:lvlJc w:val="left"/>
+      <w:pPr>
+        <w:ind w:left="5040" w:hanging="360"/>
+      </w:pPr>
+    </w:lvl>
+    <w:lvl w:ilvl="7" w:tplc="04090019" w:tentative="1">
+      <w:start w:val="1"/>
+      <w:numFmt w:val="lowerLetter"/>
+      <w:lvlText w:val="%8."/>
+      <w:lvlJc w:val="left"/>
+      <w:pPr>
+        <w:ind w:left="5760" w:hanging="360"/>
+      </w:pPr>
+    </w:lvl>
+    <w:lvl w:ilvl="8" w:tplc="0409001B" w:tentative="1">
+      <w:start w:val="1"/>
+      <w:numFmt w:val="lowerRoman"/>
+      <w:lvlText w:val="%9."/>
+      <w:lvlJc w:val="right"/>
+      <w:pPr>
+        <w:ind w:left="6480" w:hanging="180"/>
+      </w:pPr>
+    </w:lvl>
+  </w:abstractNum>
+  <w:num w:numId="1">
+    <w:abstractNumId w:val="1"/>
+  </w:num>
+  <w:num w:numId="2">
+    <w:abstractNumId w:val="2"/>
+  </w:num>
+  <w:num w:numId="3">
+    <w:abstractNumId w:val="0"/>
+  </w:num>
+</w:numbering>
 </file>
 
 <file path=word/styles.xml><?xml version="1.0" encoding="utf-8"?>
@@ -855,6 +1851,17 @@
       <w:szCs w:val="32"/>
     </w:rPr>
   </w:style>
+  <w:style w:type="paragraph" w:styleId="ListParagraph">
+    <w:name w:val="List Paragraph"/>
+    <w:basedOn w:val="Normal"/>
+    <w:uiPriority w:val="34"/>
+    <w:qFormat/>
+    <w:rsid w:val="00424C47"/>
+    <w:pPr>
+      <w:ind w:left="720"/>
+      <w:contextualSpacing/>
+    </w:pPr>
+  </w:style>
 </w:styles>
 </file>
 

</xml_diff>